<commit_message>
Atualização do relatório do projeto em DOCUMENTOS
</commit_message>
<xml_diff>
--- a/Pousada/Documentos/Projeto Pousada Inn Von Dix.docx
+++ b/Pousada/Documentos/Projeto Pousada Inn Von Dix.docx
@@ -3803,9 +3803,11 @@
       <w:r>
         <w:t xml:space="preserve">liberação de </w:t>
       </w:r>
+      <w:proofErr w:type="spellStart"/>
       <w:r>
         <w:t>breakfast</w:t>
       </w:r>
+      <w:proofErr w:type="spellEnd"/>
       <w:r>
         <w:t>.</w:t>
       </w:r>
@@ -3814,9 +3816,11 @@
       <w:r>
         <w:t xml:space="preserve">O serviço de </w:t>
       </w:r>
+      <w:proofErr w:type="spellStart"/>
       <w:r>
         <w:t>breakfast</w:t>
       </w:r>
+      <w:proofErr w:type="spellEnd"/>
       <w:r>
         <w:t xml:space="preserve"> está incluso na diária</w:t>
       </w:r>
@@ -3833,8 +3837,13 @@
         <w:t xml:space="preserve"> deve liberar a entrada para a sala d</w:t>
       </w:r>
       <w:r>
-        <w:t>o breakfast</w:t>
-      </w:r>
+        <w:t xml:space="preserve">o </w:t>
+      </w:r>
+      <w:proofErr w:type="spellStart"/>
+      <w:r>
+        <w:t>breakfast</w:t>
+      </w:r>
+      <w:proofErr w:type="spellEnd"/>
       <w:r>
         <w:t xml:space="preserve"> utilizando </w:t>
       </w:r>
@@ -3988,7 +3997,21 @@
                               <w:rPr>
                                 <w:sz w:val="15"/>
                               </w:rPr>
-                              <w:t xml:space="preserve"> - Cozinha Americana (fonte: Hotel Alpenhaus)</w:t>
+                              <w:t xml:space="preserve"> - Cozinha Americana (fonte: Hotel </w:t>
+                            </w:r>
+                            <w:proofErr w:type="spellStart"/>
+                            <w:r>
+                              <w:rPr>
+                                <w:sz w:val="15"/>
+                              </w:rPr>
+                              <w:t>Alpenhaus</w:t>
+                            </w:r>
+                            <w:proofErr w:type="spellEnd"/>
+                            <w:r>
+                              <w:rPr>
+                                <w:sz w:val="15"/>
+                              </w:rPr>
+                              <w:t>)</w:t>
                             </w:r>
                             <w:bookmarkEnd w:id="1"/>
                           </w:p>
@@ -4063,7 +4086,21 @@
                         <w:rPr>
                           <w:sz w:val="15"/>
                         </w:rPr>
-                        <w:t xml:space="preserve"> - Cozinha Americana (fonte: Hotel Alpenhaus)</w:t>
+                        <w:t xml:space="preserve"> - Cozinha Americana (fonte: Hotel </w:t>
+                      </w:r>
+                      <w:proofErr w:type="spellStart"/>
+                      <w:r>
+                        <w:rPr>
+                          <w:sz w:val="15"/>
+                        </w:rPr>
+                        <w:t>Alpenhaus</w:t>
+                      </w:r>
+                      <w:proofErr w:type="spellEnd"/>
+                      <w:r>
+                        <w:rPr>
+                          <w:sz w:val="15"/>
+                        </w:rPr>
+                        <w:t>)</w:t>
                       </w:r>
                       <w:bookmarkEnd w:id="2"/>
                     </w:p>
@@ -4182,7 +4219,15 @@
         <w:t xml:space="preserve"> uma</w:t>
       </w:r>
       <w:r>
-        <w:t xml:space="preserve"> jacuzzi </w:t>
+        <w:t xml:space="preserve"> </w:t>
+      </w:r>
+      <w:proofErr w:type="spellStart"/>
+      <w:r>
+        <w:t>jacuzzi</w:t>
+      </w:r>
+      <w:proofErr w:type="spellEnd"/>
+      <w:r>
+        <w:t xml:space="preserve"> </w:t>
       </w:r>
       <w:r>
         <w:t>(</w:t>
@@ -4200,7 +4245,15 @@
         <w:t>A</w:t>
       </w:r>
       <w:r>
-        <w:t xml:space="preserve"> Jacuzzi não é cobrad</w:t>
+        <w:t xml:space="preserve"> </w:t>
+      </w:r>
+      <w:proofErr w:type="spellStart"/>
+      <w:r>
+        <w:t>Jacuzzi</w:t>
+      </w:r>
+      <w:proofErr w:type="spellEnd"/>
+      <w:r>
+        <w:t xml:space="preserve"> não é cobrad</w:t>
       </w:r>
       <w:r>
         <w:t>a, e permiti</w:t>
@@ -4345,7 +4398,21 @@
         <w:rPr>
           <w:sz w:val="15"/>
         </w:rPr>
-        <w:t xml:space="preserve"> – Piscina (fonte: Hotel Alpenhaus)</w:t>
+        <w:t xml:space="preserve"> – Piscina (fonte: Hotel </w:t>
+      </w:r>
+      <w:proofErr w:type="spellStart"/>
+      <w:r>
+        <w:rPr>
+          <w:sz w:val="15"/>
+        </w:rPr>
+        <w:t>Alpenhaus</w:t>
+      </w:r>
+      <w:proofErr w:type="spellEnd"/>
+      <w:r>
+        <w:rPr>
+          <w:sz w:val="15"/>
+        </w:rPr>
+        <w:t>)</w:t>
       </w:r>
       <w:bookmarkEnd w:id="3"/>
     </w:p>
@@ -4459,7 +4526,35 @@
         <w:rPr>
           <w:sz w:val="15"/>
         </w:rPr>
-        <w:t xml:space="preserve"> – Jacuzzi (fonte: Hotel Alpenhaus)</w:t>
+        <w:t xml:space="preserve"> – </w:t>
+      </w:r>
+      <w:proofErr w:type="spellStart"/>
+      <w:r>
+        <w:rPr>
+          <w:sz w:val="15"/>
+        </w:rPr>
+        <w:t>Jacuzzi</w:t>
+      </w:r>
+      <w:proofErr w:type="spellEnd"/>
+      <w:r>
+        <w:rPr>
+          <w:sz w:val="15"/>
+        </w:rPr>
+        <w:t xml:space="preserve"> (fonte: Hotel </w:t>
+      </w:r>
+      <w:proofErr w:type="spellStart"/>
+      <w:r>
+        <w:rPr>
+          <w:sz w:val="15"/>
+        </w:rPr>
+        <w:t>Alpenhaus</w:t>
+      </w:r>
+      <w:proofErr w:type="spellEnd"/>
+      <w:r>
+        <w:rPr>
+          <w:sz w:val="15"/>
+        </w:rPr>
+        <w:t>)</w:t>
       </w:r>
       <w:bookmarkEnd w:id="4"/>
     </w:p>
@@ -4476,8 +4571,13 @@
       <w:r>
         <w:t xml:space="preserve">de </w:t>
       </w:r>
-      <w:r>
-        <w:t xml:space="preserve">Spa </w:t>
+      <w:proofErr w:type="spellStart"/>
+      <w:r>
+        <w:t>Spa</w:t>
+      </w:r>
+      <w:proofErr w:type="spellEnd"/>
+      <w:r>
+        <w:t xml:space="preserve"> </w:t>
       </w:r>
       <w:r>
         <w:t>possui</w:t>
@@ -6082,9 +6182,11 @@
       <w:r>
         <w:t xml:space="preserve">Protótipos: </w:t>
       </w:r>
+      <w:proofErr w:type="spellStart"/>
       <w:r>
         <w:t>Pencil</w:t>
       </w:r>
+      <w:proofErr w:type="spellEnd"/>
     </w:p>
     <w:p>
       <w:pPr>
@@ -6095,8 +6197,21 @@
         </w:numPr>
       </w:pPr>
       <w:r>
-        <w:t>Diagramas: Astah Comunity</w:t>
-      </w:r>
+        <w:t xml:space="preserve">Diagramas: </w:t>
+      </w:r>
+      <w:proofErr w:type="spellStart"/>
+      <w:r>
+        <w:t>Astah</w:t>
+      </w:r>
+      <w:proofErr w:type="spellEnd"/>
+      <w:r>
+        <w:t xml:space="preserve"> </w:t>
+      </w:r>
+      <w:proofErr w:type="spellStart"/>
+      <w:r>
+        <w:t>Comunity</w:t>
+      </w:r>
+      <w:proofErr w:type="spellEnd"/>
     </w:p>
     <w:p>
       <w:pPr>
@@ -6107,8 +6222,13 @@
         </w:numPr>
       </w:pPr>
       <w:r>
-        <w:t>Controle de Versão: BitBucket</w:t>
-      </w:r>
+        <w:t xml:space="preserve">Controle de Versão: </w:t>
+      </w:r>
+      <w:proofErr w:type="spellStart"/>
+      <w:r>
+        <w:t>BitBucket</w:t>
+      </w:r>
+      <w:proofErr w:type="spellEnd"/>
     </w:p>
     <w:p>
       <w:pPr>
@@ -6119,8 +6239,61 @@
         </w:numPr>
       </w:pPr>
       <w:r>
-        <w:t>Quadro de Tarefas: Trello (https://trello.com)</w:t>
-      </w:r>
+        <w:t xml:space="preserve">Quadro de Tarefas: </w:t>
+      </w:r>
+      <w:proofErr w:type="spellStart"/>
+      <w:r>
+        <w:t>Trello</w:t>
+      </w:r>
+      <w:proofErr w:type="spellEnd"/>
+      <w:r>
+        <w:t xml:space="preserve"> (</w:t>
+      </w:r>
+      <w:hyperlink r:id="rId17" w:history="1">
+        <w:r>
+          <w:rPr>
+            <w:rStyle w:val="Hiperlink"/>
+          </w:rPr>
+          <w:t>https://trello.com)</w:t>
+        </w:r>
+      </w:hyperlink>
+    </w:p>
+    <w:p>
+      <w:pPr>
+        <w:pStyle w:val="PargrafodaLista"/>
+        <w:numPr>
+          <w:ilvl w:val="0"/>
+          <w:numId w:val="21"/>
+        </w:numPr>
+      </w:pPr>
+      <w:r>
+        <w:t>Banco de Dados: MySQL</w:t>
+      </w:r>
+      <w:r>
+        <w:t xml:space="preserve"> 5.1</w:t>
+      </w:r>
+    </w:p>
+    <w:p>
+      <w:pPr>
+        <w:pStyle w:val="PargrafodaLista"/>
+        <w:numPr>
+          <w:ilvl w:val="0"/>
+          <w:numId w:val="21"/>
+        </w:numPr>
+      </w:pPr>
+      <w:r>
+        <w:t xml:space="preserve">Servidor </w:t>
+      </w:r>
+      <w:proofErr w:type="spellStart"/>
+      <w:r>
+        <w:t>Tomcat</w:t>
+      </w:r>
+      <w:proofErr w:type="spellEnd"/>
+      <w:r>
+        <w:t xml:space="preserve"> 8.0</w:t>
+      </w:r>
+      <w:bookmarkStart w:id="21" w:name="_GoBack"/>
+      <w:bookmarkEnd w:id="21"/>
     </w:p>
     <w:p>
       <w:pPr>
@@ -6134,7 +6307,7 @@
       <w:pPr>
         <w:pStyle w:val="Ttulo1"/>
       </w:pPr>
-      <w:bookmarkStart w:id="21" w:name="_Toc460841065"/>
+      <w:bookmarkStart w:id="22" w:name="_Toc460841065"/>
       <w:r>
         <w:rPr>
           <w:noProof/>
@@ -6243,7 +6416,7 @@
       <w:r>
         <w:t>Produto Backlog</w:t>
       </w:r>
-      <w:bookmarkEnd w:id="21"/>
+      <w:bookmarkEnd w:id="22"/>
     </w:p>
     <w:tbl>
       <w:tblPr>
@@ -7556,7 +7729,7 @@
           <w:rFonts w:cs="Arial"/>
         </w:rPr>
       </w:pPr>
-      <w:bookmarkStart w:id="22" w:name="_Toc460836624"/>
+      <w:bookmarkStart w:id="23" w:name="_Toc460836624"/>
       <w:r>
         <w:rPr>
           <w:rFonts w:cs="Arial"/>
@@ -7600,7 +7773,7 @@
         </w:rPr>
         <w:t>: Produto Backlog</w:t>
       </w:r>
-      <w:bookmarkEnd w:id="22"/>
+      <w:bookmarkEnd w:id="23"/>
       <w:r>
         <w:rPr>
           <w:rFonts w:cs="Arial"/>
@@ -10413,19 +10586,19 @@
       <w:pPr>
         <w:pStyle w:val="Ttulo1"/>
       </w:pPr>
-      <w:bookmarkStart w:id="23" w:name="_Toc460841066"/>
+      <w:bookmarkStart w:id="24" w:name="_Toc460841066"/>
       <w:r>
         <w:lastRenderedPageBreak/>
         <w:t>User Story</w:t>
       </w:r>
-      <w:bookmarkEnd w:id="23"/>
+      <w:bookmarkEnd w:id="24"/>
     </w:p>
     <w:p/>
     <w:p>
       <w:pPr>
         <w:pStyle w:val="Ttulo1"/>
       </w:pPr>
-      <w:bookmarkStart w:id="24" w:name="_Toc460841067"/>
+      <w:bookmarkStart w:id="25" w:name="_Toc460841067"/>
       <w:r>
         <w:t xml:space="preserve">Plano </w:t>
       </w:r>
@@ -10435,7 +10608,7 @@
       <w:r>
         <w:t>Release</w:t>
       </w:r>
-      <w:bookmarkEnd w:id="24"/>
+      <w:bookmarkEnd w:id="25"/>
     </w:p>
     <w:p>
       <w:pPr>
@@ -10446,11 +10619,11 @@
       <w:pPr>
         <w:pStyle w:val="ABNTSubttulo"/>
       </w:pPr>
-      <w:bookmarkStart w:id="25" w:name="_Toc460841068"/>
+      <w:bookmarkStart w:id="26" w:name="_Toc460841068"/>
       <w:r>
         <w:t>Sprint #01</w:t>
       </w:r>
-      <w:bookmarkEnd w:id="25"/>
+      <w:bookmarkEnd w:id="26"/>
     </w:p>
     <w:p/>
     <w:p/>
@@ -10458,11 +10631,11 @@
       <w:pPr>
         <w:pStyle w:val="ABNTSubttulo"/>
       </w:pPr>
-      <w:bookmarkStart w:id="26" w:name="_Toc460841069"/>
+      <w:bookmarkStart w:id="27" w:name="_Toc460841069"/>
       <w:r>
         <w:t>Sprint #02</w:t>
       </w:r>
-      <w:bookmarkEnd w:id="26"/>
+      <w:bookmarkEnd w:id="27"/>
     </w:p>
     <w:p/>
     <w:p/>
@@ -10470,33 +10643,33 @@
       <w:pPr>
         <w:pStyle w:val="ABNTSubttulo"/>
       </w:pPr>
-      <w:bookmarkStart w:id="27" w:name="_Toc460841070"/>
+      <w:bookmarkStart w:id="28" w:name="_Toc460841070"/>
       <w:r>
         <w:t>Sprint #03</w:t>
       </w:r>
-      <w:bookmarkEnd w:id="27"/>
+      <w:bookmarkEnd w:id="28"/>
     </w:p>
     <w:p/>
     <w:p>
       <w:pPr>
         <w:pStyle w:val="Ttulo1"/>
       </w:pPr>
-      <w:bookmarkStart w:id="28" w:name="_Toc460841071"/>
+      <w:bookmarkStart w:id="29" w:name="_Toc460841071"/>
       <w:r>
         <w:t>Diagramas</w:t>
       </w:r>
-      <w:bookmarkEnd w:id="28"/>
+      <w:bookmarkEnd w:id="29"/>
     </w:p>
     <w:p/>
     <w:p>
       <w:pPr>
         <w:pStyle w:val="ABNTSubttulo"/>
       </w:pPr>
-      <w:bookmarkStart w:id="29" w:name="_Toc460841072"/>
+      <w:bookmarkStart w:id="30" w:name="_Toc460841072"/>
       <w:r>
         <w:t>Mapa Mental</w:t>
       </w:r>
-      <w:bookmarkEnd w:id="29"/>
+      <w:bookmarkEnd w:id="30"/>
     </w:p>
     <w:p>
       <w:r>
@@ -10508,22 +10681,22 @@
       <w:pPr>
         <w:pStyle w:val="ABNTSubttulo"/>
       </w:pPr>
-      <w:bookmarkStart w:id="30" w:name="_Toc460841073"/>
+      <w:bookmarkStart w:id="31" w:name="_Toc460841073"/>
       <w:r>
         <w:t>Diagrama de Caso de Uso</w:t>
       </w:r>
-      <w:bookmarkEnd w:id="30"/>
+      <w:bookmarkEnd w:id="31"/>
     </w:p>
     <w:p/>
     <w:p>
       <w:pPr>
         <w:pStyle w:val="ABNTSubttulo"/>
       </w:pPr>
-      <w:bookmarkStart w:id="31" w:name="_Toc460841074"/>
+      <w:bookmarkStart w:id="32" w:name="_Toc460841074"/>
       <w:r>
         <w:t>Diagrama de Classes</w:t>
       </w:r>
-      <w:bookmarkEnd w:id="31"/>
+      <w:bookmarkEnd w:id="32"/>
     </w:p>
     <w:p/>
     <w:p>
@@ -10543,14 +10716,11 @@
       </w:r>
     </w:p>
     <w:p/>
-    <w:p>
-      <w:bookmarkStart w:id="32" w:name="_GoBack"/>
-      <w:bookmarkEnd w:id="32"/>
-    </w:p>
+    <w:p/>
     <w:p/>
     <w:p/>
     <w:sectPr>
-      <w:headerReference w:type="default" r:id="rId17"/>
+      <w:headerReference w:type="default" r:id="rId18"/>
       <w:pgSz w:w="12240" w:h="15840"/>
       <w:pgMar w:top="567" w:right="567" w:bottom="567" w:left="567" w:header="709" w:footer="709" w:gutter="0"/>
       <w:cols w:space="708"/>
@@ -10669,7 +10839,7 @@
         <w:rStyle w:val="NmerodaPgina"/>
         <w:noProof/>
       </w:rPr>
-      <w:t>15</w:t>
+      <w:t>11</w:t>
     </w:r>
     <w:r>
       <w:rPr>

</xml_diff>